<commit_message>
Done adding classees to tik proyect
</commit_message>
<xml_diff>
--- a/תיק פרויקט.docx
+++ b/תיק פרויקט.docx
@@ -7523,7 +7523,7 @@
               </wp:anchor>
             </w:drawing>
           </mc:Choice>
-          <mc:Fallback xmlns="">
+          <mc:Fallback>
             <w:pict>
               <v:roundrect w14:anchorId="42CA4DE6" id="מלבן מעוגל 7" o:spid="_x0000_s1026" style="position:absolute;left:0;text-align:left;margin-left:15.6pt;margin-top:41.8pt;width:153pt;height:54pt;z-index:251663360;visibility:visible;mso-wrap-style:square;mso-wrap-distance-left:9pt;mso-wrap-distance-top:0;mso-wrap-distance-right:9pt;mso-wrap-distance-bottom:0;mso-position-horizontal:absolute;mso-position-horizontal-relative:text;mso-position-vertical:absolute;mso-position-vertical-relative:text;v-text-anchor:middle" arcsize="10923f" o:gfxdata="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" fillcolor="#5b9bd5 [3204]" strokecolor="#1f4d78 [1604]" strokeweight="1pt">
                 <v:stroke joinstyle="miter"/>
@@ -7538,14 +7538,7 @@
                           <w:rFonts w:hint="cs"/>
                           <w:rtl/>
                         </w:rPr>
-                        <w:t xml:space="preserve">מסך </w:t>
-                      </w:r>
-                      <w:r>
-                        <w:rPr>
-                          <w:rFonts w:hint="cs"/>
-                          <w:rtl/>
-                        </w:rPr>
-                        <w:t>הצ'אט</w:t>
+                        <w:t>מסך הצ'אט</w:t>
                       </w:r>
                     </w:p>
                   </w:txbxContent>
@@ -7632,7 +7625,7 @@
               </wp:anchor>
             </w:drawing>
           </mc:Choice>
-          <mc:Fallback xmlns="">
+          <mc:Fallback>
             <w:pict>
               <v:roundrect w14:anchorId="3EABC5C1" id="מלבן מעוגל 5" o:spid="_x0000_s1027" style="position:absolute;left:0;text-align:left;margin-left:162pt;margin-top:149.2pt;width:153pt;height:54pt;z-index:251659264;visibility:visible;mso-wrap-style:square;mso-wrap-distance-left:9pt;mso-wrap-distance-top:0;mso-wrap-distance-right:9pt;mso-wrap-distance-bottom:0;mso-position-horizontal:absolute;mso-position-horizontal-relative:text;mso-position-vertical:absolute;mso-position-vertical-relative:text;v-text-anchor:middle" arcsize="10923f" o:gfxdata="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" fillcolor="#5b9bd5 [3204]" strokecolor="#1f4d78 [1604]" strokeweight="1pt">
                 <v:stroke joinstyle="miter"/>
@@ -7734,7 +7727,7 @@
               </wp:anchor>
             </w:drawing>
           </mc:Choice>
-          <mc:Fallback xmlns="">
+          <mc:Fallback>
             <w:pict>
               <v:roundrect w14:anchorId="2B9A4F72" id="מלבן מעוגל 6" o:spid="_x0000_s1028" style="position:absolute;left:0;text-align:left;margin-left:298.2pt;margin-top:41.8pt;width:153pt;height:54pt;z-index:251661312;visibility:visible;mso-wrap-style:square;mso-wrap-distance-left:9pt;mso-wrap-distance-top:0;mso-wrap-distance-right:9pt;mso-wrap-distance-bottom:0;mso-position-horizontal:absolute;mso-position-horizontal-relative:text;mso-position-vertical:absolute;mso-position-vertical-relative:text;v-text-anchor:middle" arcsize="10923f" o:gfxdata="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" fillcolor="#5b9bd5 [3204]" strokecolor="#1f4d78 [1604]" strokeweight="1pt">
                 <v:stroke joinstyle="miter"/>
@@ -7749,14 +7742,7 @@
                           <w:rFonts w:hint="cs"/>
                           <w:rtl/>
                         </w:rPr>
-                        <w:t xml:space="preserve">מסך </w:t>
-                      </w:r>
-                      <w:r>
-                        <w:rPr>
-                          <w:rFonts w:hint="cs"/>
-                          <w:rtl/>
-                        </w:rPr>
-                        <w:t>ההרשמה</w:t>
+                        <w:t>מסך ההרשמה</w:t>
                       </w:r>
                     </w:p>
                   </w:txbxContent>
@@ -10639,13 +10625,474 @@
           </wp:inline>
         </w:drawing>
       </w:r>
+    </w:p>
+    <w:p>
+      <w:pPr>
+        <w:pStyle w:val="3"/>
+        <w:rPr>
+          <w:rtl/>
+        </w:rPr>
+      </w:pPr>
+      <w:r>
+        <w:rPr>
+          <w:rFonts w:hint="cs"/>
+          <w:rtl/>
+        </w:rPr>
+        <w:t xml:space="preserve">מחלקת </w:t>
+      </w:r>
+      <w:r>
+        <w:t>SentMessageHolder</w:t>
+      </w:r>
+      <w:r>
+        <w:rPr>
+          <w:rFonts w:hint="cs"/>
+          <w:rtl/>
+        </w:rPr>
+        <w:t>:</w:t>
+      </w:r>
+    </w:p>
+    <w:p>
+      <w:pPr>
+        <w:rPr>
+          <w:rtl/>
+        </w:rPr>
+      </w:pPr>
+      <w:r>
+        <w:rPr>
+          <w:rFonts w:hint="cs"/>
+          <w:rtl/>
+        </w:rPr>
+        <w:t>מחלקה זאתי מייצגת הודעה שנשלחה מאיתנו.</w:t>
+      </w:r>
+    </w:p>
+    <w:p>
+      <w:r>
+        <w:rPr>
+          <w:rFonts w:hint="cs"/>
+          <w:rtl/>
+        </w:rPr>
+        <w:t>תכונות המחלקה:</w:t>
+      </w:r>
+    </w:p>
+    <w:p>
+      <w:pPr>
+        <w:rPr>
+          <w:rFonts w:hint="cs"/>
+          <w:rtl/>
+        </w:rPr>
+      </w:pPr>
+      <w:r>
+        <w:rPr>
+          <w:rFonts w:hint="cs"/>
+          <w:rtl/>
+        </w:rPr>
+        <w:t xml:space="preserve">תכונת </w:t>
+      </w:r>
+      <w:r>
+        <w:t>bind</w:t>
+      </w:r>
+      <w:r>
+        <w:rPr>
+          <w:rFonts w:hint="cs"/>
+          <w:rtl/>
+        </w:rPr>
+        <w:t xml:space="preserve"> </w:t>
+      </w:r>
+      <w:r>
+        <w:rPr>
+          <w:rtl/>
+        </w:rPr>
+        <w:t>–</w:t>
+      </w:r>
+      <w:r>
+        <w:rPr>
+          <w:rFonts w:hint="cs"/>
+          <w:rtl/>
+        </w:rPr>
+        <w:t xml:space="preserve"> מציגה את המידע של ההודעה על המסך.</w:t>
+      </w:r>
+    </w:p>
+    <w:p>
+      <w:pPr>
+        <w:rPr>
+          <w:rFonts w:hint="cs"/>
+        </w:rPr>
+      </w:pPr>
+      <w:r>
+        <w:rPr>
+          <w:rFonts w:cs="Arial"/>
+          <w:rtl/>
+        </w:rPr>
+        <w:lastRenderedPageBreak/>
+        <w:drawing>
+          <wp:inline distT="0" distB="0" distL="0" distR="0" wp14:anchorId="345508D1" wp14:editId="3DA14264">
+            <wp:extent cx="5274310" cy="4457700"/>
+            <wp:effectExtent l="0" t="0" r="2540" b="0"/>
+            <wp:docPr id="38" name="תמונה 38"/>
+            <wp:cNvGraphicFramePr>
+              <a:graphicFrameLocks xmlns:a="http://schemas.openxmlformats.org/drawingml/2006/main" noChangeAspect="1"/>
+            </wp:cNvGraphicFramePr>
+            <a:graphic xmlns:a="http://schemas.openxmlformats.org/drawingml/2006/main">
+              <a:graphicData uri="http://schemas.openxmlformats.org/drawingml/2006/picture">
+                <pic:pic xmlns:pic="http://schemas.openxmlformats.org/drawingml/2006/picture">
+                  <pic:nvPicPr>
+                    <pic:cNvPr id="1" name=""/>
+                    <pic:cNvPicPr/>
+                  </pic:nvPicPr>
+                  <pic:blipFill>
+                    <a:blip r:embed="rId34"/>
+                    <a:stretch>
+                      <a:fillRect/>
+                    </a:stretch>
+                  </pic:blipFill>
+                  <pic:spPr>
+                    <a:xfrm>
+                      <a:off x="0" y="0"/>
+                      <a:ext cx="5274310" cy="4457700"/>
+                    </a:xfrm>
+                    <a:prstGeom prst="rect">
+                      <a:avLst/>
+                    </a:prstGeom>
+                  </pic:spPr>
+                </pic:pic>
+              </a:graphicData>
+            </a:graphic>
+          </wp:inline>
+        </w:drawing>
+      </w:r>
+    </w:p>
+    <w:p>
+      <w:pPr>
+        <w:pStyle w:val="3"/>
+        <w:rPr>
+          <w:rtl/>
+        </w:rPr>
+      </w:pPr>
+      <w:r>
+        <w:rPr>
+          <w:rFonts w:hint="cs"/>
+          <w:rtl/>
+        </w:rPr>
+        <w:t xml:space="preserve">מחלקת </w:t>
+      </w:r>
+      <w:r>
+        <w:t>SetImageThread</w:t>
+      </w:r>
+      <w:r>
+        <w:rPr>
+          <w:rFonts w:hint="cs"/>
+          <w:rtl/>
+        </w:rPr>
+        <w:t>:</w:t>
+      </w:r>
+    </w:p>
+    <w:p>
+      <w:pPr>
+        <w:rPr>
+          <w:rFonts w:hint="cs"/>
+          <w:rtl/>
+        </w:rPr>
+      </w:pPr>
+      <w:r>
+        <w:rPr>
+          <w:rFonts w:hint="cs"/>
+          <w:rtl/>
+        </w:rPr>
+        <w:t xml:space="preserve">מחלקה שיוצרת </w:t>
+      </w:r>
+      <w:r>
+        <w:t>thread</w:t>
+      </w:r>
+      <w:r>
+        <w:rPr>
+          <w:rFonts w:hint="cs"/>
+          <w:rtl/>
+        </w:rPr>
+        <w:t xml:space="preserve"> שמשיג אוואטר להודעה ומשנה את האוואטר שההודעה מוצגת איתו לאוואטר שהוא השיג.</w:t>
+      </w:r>
+    </w:p>
+    <w:p>
+      <w:pPr>
+        <w:rPr>
+          <w:rtl/>
+        </w:rPr>
+      </w:pPr>
+      <w:r>
+        <w:rPr>
+          <w:rFonts w:hint="cs"/>
+          <w:rtl/>
+        </w:rPr>
+        <w:t>תכונות המחלקה:</w:t>
+      </w:r>
+    </w:p>
+    <w:p>
+      <w:pPr>
+        <w:rPr>
+          <w:rtl/>
+        </w:rPr>
+      </w:pPr>
+      <w:r>
+        <w:rPr>
+          <w:rFonts w:hint="cs"/>
+          <w:rtl/>
+        </w:rPr>
+        <w:t xml:space="preserve">תכונת </w:t>
+      </w:r>
+      <w:r>
+        <w:t>run</w:t>
+      </w:r>
+      <w:r>
+        <w:rPr>
+          <w:rFonts w:hint="cs"/>
+          <w:rtl/>
+        </w:rPr>
+        <w:t xml:space="preserve"> </w:t>
+      </w:r>
+      <w:r>
+        <w:rPr>
+          <w:rtl/>
+        </w:rPr>
+        <w:t>–</w:t>
+      </w:r>
+      <w:r>
+        <w:rPr>
+          <w:rFonts w:hint="cs"/>
+          <w:rtl/>
+        </w:rPr>
+        <w:t xml:space="preserve"> משיגה תמונה לאוואטר ומשנה את ההודעה המוצגת שתשתמש בתמונה הזאתי.</w:t>
+      </w:r>
+    </w:p>
+    <w:p>
+      <w:r>
+        <w:rPr>
+          <w:rFonts w:cs="Arial"/>
+          <w:rtl/>
+        </w:rPr>
+        <w:lastRenderedPageBreak/>
+        <w:drawing>
+          <wp:inline distT="0" distB="0" distL="0" distR="0" wp14:anchorId="39342A3D" wp14:editId="3D90A288">
+            <wp:extent cx="5274310" cy="5596255"/>
+            <wp:effectExtent l="0" t="0" r="2540" b="4445"/>
+            <wp:docPr id="39" name="תמונה 39"/>
+            <wp:cNvGraphicFramePr>
+              <a:graphicFrameLocks xmlns:a="http://schemas.openxmlformats.org/drawingml/2006/main" noChangeAspect="1"/>
+            </wp:cNvGraphicFramePr>
+            <a:graphic xmlns:a="http://schemas.openxmlformats.org/drawingml/2006/main">
+              <a:graphicData uri="http://schemas.openxmlformats.org/drawingml/2006/picture">
+                <pic:pic xmlns:pic="http://schemas.openxmlformats.org/drawingml/2006/picture">
+                  <pic:nvPicPr>
+                    <pic:cNvPr id="1" name=""/>
+                    <pic:cNvPicPr/>
+                  </pic:nvPicPr>
+                  <pic:blipFill>
+                    <a:blip r:embed="rId35"/>
+                    <a:stretch>
+                      <a:fillRect/>
+                    </a:stretch>
+                  </pic:blipFill>
+                  <pic:spPr>
+                    <a:xfrm>
+                      <a:off x="0" y="0"/>
+                      <a:ext cx="5274310" cy="5596255"/>
+                    </a:xfrm>
+                    <a:prstGeom prst="rect">
+                      <a:avLst/>
+                    </a:prstGeom>
+                  </pic:spPr>
+                </pic:pic>
+              </a:graphicData>
+            </a:graphic>
+          </wp:inline>
+        </w:drawing>
+      </w:r>
+    </w:p>
+    <w:p>
+      <w:pPr>
+        <w:pStyle w:val="3"/>
+        <w:rPr>
+          <w:rtl/>
+        </w:rPr>
+      </w:pPr>
+      <w:r>
+        <w:rPr>
+          <w:rFonts w:hint="cs"/>
+          <w:rtl/>
+        </w:rPr>
+        <w:t xml:space="preserve">מחלקת </w:t>
+      </w:r>
+      <w:r>
+        <w:t>ReceivedMessageHolder</w:t>
+      </w:r>
+      <w:r>
+        <w:rPr>
+          <w:rFonts w:hint="cs"/>
+          <w:rtl/>
+        </w:rPr>
+        <w:t>:</w:t>
+      </w:r>
+    </w:p>
+    <w:p>
+      <w:pPr>
+        <w:rPr>
+          <w:rtl/>
+        </w:rPr>
+      </w:pPr>
+      <w:r>
+        <w:rPr>
+          <w:rFonts w:hint="cs"/>
+          <w:rtl/>
+        </w:rPr>
+        <w:t>מחלקה זאתי מייצגת הודעה שנשלחה</w:t>
+      </w:r>
+      <w:r>
+        <w:rPr>
+          <w:rFonts w:hint="cs"/>
+          <w:rtl/>
+        </w:rPr>
+        <w:t xml:space="preserve"> ממשתמשים אחרים</w:t>
+      </w:r>
+      <w:r>
+        <w:rPr>
+          <w:rFonts w:hint="cs"/>
+          <w:rtl/>
+        </w:rPr>
+        <w:t>.</w:t>
+      </w:r>
+    </w:p>
+    <w:p>
+      <w:r>
+        <w:rPr>
+          <w:rFonts w:hint="cs"/>
+          <w:rtl/>
+        </w:rPr>
+        <w:t>תכונות המחלקה:</w:t>
+      </w:r>
+    </w:p>
+    <w:p>
+      <w:pPr>
+        <w:rPr>
+          <w:rtl/>
+        </w:rPr>
+      </w:pPr>
+      <w:r>
+        <w:rPr>
+          <w:rFonts w:hint="cs"/>
+          <w:rtl/>
+        </w:rPr>
+        <w:t xml:space="preserve">תכונת </w:t>
+      </w:r>
+      <w:r>
+        <w:t>bind</w:t>
+      </w:r>
+      <w:r>
+        <w:rPr>
+          <w:rFonts w:hint="cs"/>
+          <w:rtl/>
+        </w:rPr>
+        <w:t xml:space="preserve"> </w:t>
+      </w:r>
+      <w:r>
+        <w:rPr>
+          <w:rtl/>
+        </w:rPr>
+        <w:t>–</w:t>
+      </w:r>
+      <w:r>
+        <w:rPr>
+          <w:rFonts w:hint="cs"/>
+          <w:rtl/>
+        </w:rPr>
+        <w:t xml:space="preserve"> מציגה </w:t>
+      </w:r>
+      <w:r>
+        <w:rPr>
+          <w:rFonts w:hint="cs"/>
+          <w:rtl/>
+        </w:rPr>
+        <w:t xml:space="preserve">את המידע של ההודעה על המסך ויוצרת </w:t>
+      </w:r>
+      <w:r>
+        <w:t>thread</w:t>
+      </w:r>
+      <w:r>
+        <w:rPr>
+          <w:rFonts w:hint="cs"/>
+          <w:rtl/>
+        </w:rPr>
+        <w:t xml:space="preserve"> של </w:t>
+      </w:r>
+      <w:r>
+        <w:t>SetImageThread</w:t>
+      </w:r>
+      <w:r>
+        <w:rPr>
+          <w:rFonts w:hint="cs"/>
+          <w:rtl/>
+        </w:rPr>
+        <w:t xml:space="preserve"> שייצור וישים אוואטר להודעה הזאתי.</w:t>
+      </w:r>
+    </w:p>
+    <w:p>
+      <w:pPr>
+        <w:rPr>
+          <w:rFonts w:hint="cs"/>
+        </w:rPr>
+      </w:pPr>
+      <w:r>
+        <w:rPr>
+          <w:rFonts w:cs="Arial"/>
+          <w:rtl/>
+        </w:rPr>
+        <w:lastRenderedPageBreak/>
+        <w:drawing>
+          <wp:inline distT="0" distB="0" distL="0" distR="0" wp14:anchorId="1A6E5074" wp14:editId="3B0C5AB6">
+            <wp:extent cx="5274310" cy="5085715"/>
+            <wp:effectExtent l="0" t="0" r="2540" b="635"/>
+            <wp:docPr id="40" name="תמונה 40"/>
+            <wp:cNvGraphicFramePr>
+              <a:graphicFrameLocks xmlns:a="http://schemas.openxmlformats.org/drawingml/2006/main" noChangeAspect="1"/>
+            </wp:cNvGraphicFramePr>
+            <a:graphic xmlns:a="http://schemas.openxmlformats.org/drawingml/2006/main">
+              <a:graphicData uri="http://schemas.openxmlformats.org/drawingml/2006/picture">
+                <pic:pic xmlns:pic="http://schemas.openxmlformats.org/drawingml/2006/picture">
+                  <pic:nvPicPr>
+                    <pic:cNvPr id="1" name=""/>
+                    <pic:cNvPicPr/>
+                  </pic:nvPicPr>
+                  <pic:blipFill>
+                    <a:blip r:embed="rId36"/>
+                    <a:stretch>
+                      <a:fillRect/>
+                    </a:stretch>
+                  </pic:blipFill>
+                  <pic:spPr>
+                    <a:xfrm>
+                      <a:off x="0" y="0"/>
+                      <a:ext cx="5274310" cy="5085715"/>
+                    </a:xfrm>
+                    <a:prstGeom prst="rect">
+                      <a:avLst/>
+                    </a:prstGeom>
+                  </pic:spPr>
+                </pic:pic>
+              </a:graphicData>
+            </a:graphic>
+          </wp:inline>
+        </w:drawing>
+      </w:r>
       <w:bookmarkStart w:id="4" w:name="_GoBack"/>
       <w:bookmarkEnd w:id="4"/>
     </w:p>
-    <w:p/>
+    <w:p>
+      <w:pPr>
+        <w:rPr>
+          <w:rFonts w:hint="cs"/>
+        </w:rPr>
+      </w:pPr>
+    </w:p>
     <w:sectPr>
-      <w:headerReference w:type="default" r:id="rId34"/>
-      <w:footerReference w:type="default" r:id="rId35"/>
+      <w:headerReference w:type="default" r:id="rId37"/>
+      <w:footerReference w:type="default" r:id="rId38"/>
       <w:pgSz w:w="11906" w:h="16838"/>
       <w:pgMar w:top="1440" w:right="1800" w:bottom="1440" w:left="1800" w:header="708" w:footer="708" w:gutter="0"/>
       <w:cols w:space="708"/>
@@ -10729,7 +11176,7 @@
             <w:rtl/>
             <w:lang w:val="he-IL"/>
           </w:rPr>
-          <w:t>13</w:t>
+          <w:t>12</w:t>
         </w:r>
         <w:r>
           <w:fldChar w:fldCharType="end"/>
@@ -11204,7 +11651,7 @@
   <w:style w:type="paragraph" w:default="1" w:styleId="a">
     <w:name w:val="Normal"/>
     <w:qFormat/>
-    <w:rsid w:val="00B0799A"/>
+    <w:rsid w:val="001B21B3"/>
     <w:rPr>
       <w:szCs w:val="24"/>
     </w:rPr>
@@ -12229,7 +12676,7 @@
 </file>
 
 <file path=customXml/itemProps1.xml><?xml version="1.0" encoding="utf-8"?>
-<ds:datastoreItem xmlns:ds="http://schemas.openxmlformats.org/officeDocument/2006/customXml" ds:itemID="{E65DA0E0-DBA5-4EFB-A4D0-EAD09A7BE370}">
+<ds:datastoreItem xmlns:ds="http://schemas.openxmlformats.org/officeDocument/2006/customXml" ds:itemID="{FA6ADA5D-7DC3-490D-8096-3654CE6F750A}">
   <ds:schemaRefs>
     <ds:schemaRef ds:uri="http://schemas.openxmlformats.org/officeDocument/2006/bibliography"/>
   </ds:schemaRefs>

</xml_diff>